<commit_message>
Doc update with artifacts
</commit_message>
<xml_diff>
--- a/docs/Retail Pricing Management- Detailed CaseStudy.docx
+++ b/docs/Retail Pricing Management- Detailed CaseStudy.docx
@@ -5,7 +5,12 @@
     <w:sdt>
       <w:sdtPr>
         <w:rPr>
-          <w:rFonts w:asciiTheme="minorHAnsi" w:hAnsiTheme="minorHAnsi" w:cs="Times New Roman"/>
+          <w:rFonts w:asciiTheme="minorHAnsi" w:eastAsiaTheme="minorHAnsi" w:hAnsiTheme="minorHAnsi" w:cs="Times New Roman"/>
+          <w:color w:val="auto"/>
+          <w:kern w:val="2"/>
+          <w:sz w:val="24"/>
+          <w:szCs w:val="24"/>
+          <w14:ligatures w14:val="standardContextual"/>
         </w:rPr>
         <w:id w:val="-242796430"/>
         <w:docPartObj>
@@ -15,15 +20,9 @@
       </w:sdtPr>
       <w:sdtEndPr>
         <w:rPr>
-          <w:rFonts w:eastAsiaTheme="minorHAnsi"/>
           <w:b/>
           <w:bCs/>
           <w:noProof/>
-          <w:color w:val="auto"/>
-          <w:kern w:val="2"/>
-          <w:sz w:val="24"/>
-          <w:szCs w:val="24"/>
-          <w14:ligatures w14:val="standardContextual"/>
         </w:rPr>
       </w:sdtEndPr>
       <w:sdtContent>
@@ -85,7 +84,7 @@
               <w:szCs w:val="72"/>
             </w:rPr>
           </w:pPr>
-          <w:bookmarkStart w:id="0" w:name="_Toc222675438"/>
+          <w:bookmarkStart w:id="0" w:name="_Toc222696274"/>
           <w:r>
             <w:rPr>
               <w:rFonts w:asciiTheme="minorHAnsi" w:hAnsiTheme="minorHAnsi" w:cs="Times New Roman"/>
@@ -247,7 +246,7 @@
             </w:rPr>
             <w:fldChar w:fldCharType="separate"/>
           </w:r>
-          <w:hyperlink w:anchor="_Toc222675438" w:history="1">
+          <w:hyperlink w:anchor="_Toc222696274" w:history="1">
             <w:r>
               <w:rPr>
                 <w:rStyle w:val="Hyperlink"/>
@@ -275,7 +274,7 @@
                 <w:noProof/>
                 <w:webHidden/>
               </w:rPr>
-              <w:instrText xml:space="preserve"> PAGEREF _Toc222675438 \h </w:instrText>
+              <w:instrText xml:space="preserve"> PAGEREF _Toc222696274 \h </w:instrText>
             </w:r>
             <w:r>
               <w:rPr>
@@ -314,7 +313,7 @@
               <w:noProof/>
             </w:rPr>
           </w:pPr>
-          <w:hyperlink w:anchor="_Toc222675439" w:history="1">
+          <w:hyperlink w:anchor="_Toc222696275" w:history="1">
             <w:r>
               <w:rPr>
                 <w:rStyle w:val="Hyperlink"/>
@@ -342,7 +341,7 @@
                 <w:noProof/>
                 <w:webHidden/>
               </w:rPr>
-              <w:instrText xml:space="preserve"> PAGEREF _Toc222675439 \h </w:instrText>
+              <w:instrText xml:space="preserve"> PAGEREF _Toc222696275 \h </w:instrText>
             </w:r>
             <w:r>
               <w:rPr>
@@ -384,7 +383,7 @@
               <w:noProof/>
             </w:rPr>
           </w:pPr>
-          <w:hyperlink w:anchor="_Toc222675440" w:history="1">
+          <w:hyperlink w:anchor="_Toc222696276" w:history="1">
             <w:r>
               <w:rPr>
                 <w:rStyle w:val="Hyperlink"/>
@@ -412,7 +411,7 @@
                 <w:noProof/>
                 <w:webHidden/>
               </w:rPr>
-              <w:instrText xml:space="preserve"> PAGEREF _Toc222675440 \h </w:instrText>
+              <w:instrText xml:space="preserve"> PAGEREF _Toc222696276 \h </w:instrText>
             </w:r>
             <w:r>
               <w:rPr>
@@ -454,7 +453,7 @@
               <w:noProof/>
             </w:rPr>
           </w:pPr>
-          <w:hyperlink w:anchor="_Toc222675441" w:history="1">
+          <w:hyperlink w:anchor="_Toc222696277" w:history="1">
             <w:r>
               <w:rPr>
                 <w:rStyle w:val="Hyperlink"/>
@@ -482,7 +481,7 @@
                 <w:noProof/>
                 <w:webHidden/>
               </w:rPr>
-              <w:instrText xml:space="preserve"> PAGEREF _Toc222675441 \h </w:instrText>
+              <w:instrText xml:space="preserve"> PAGEREF _Toc222696277 \h </w:instrText>
             </w:r>
             <w:r>
               <w:rPr>
@@ -521,7 +520,7 @@
               <w:noProof/>
             </w:rPr>
           </w:pPr>
-          <w:hyperlink w:anchor="_Toc222675442" w:history="1">
+          <w:hyperlink w:anchor="_Toc222696278" w:history="1">
             <w:r>
               <w:rPr>
                 <w:rStyle w:val="Hyperlink"/>
@@ -549,7 +548,7 @@
                 <w:noProof/>
                 <w:webHidden/>
               </w:rPr>
-              <w:instrText xml:space="preserve"> PAGEREF _Toc222675442 \h </w:instrText>
+              <w:instrText xml:space="preserve"> PAGEREF _Toc222696278 \h </w:instrText>
             </w:r>
             <w:r>
               <w:rPr>
@@ -591,7 +590,7 @@
               <w:noProof/>
             </w:rPr>
           </w:pPr>
-          <w:hyperlink w:anchor="_Toc222675443" w:history="1">
+          <w:hyperlink w:anchor="_Toc222696279" w:history="1">
             <w:r>
               <w:rPr>
                 <w:rStyle w:val="Hyperlink"/>
@@ -619,7 +618,7 @@
                 <w:noProof/>
                 <w:webHidden/>
               </w:rPr>
-              <w:instrText xml:space="preserve"> PAGEREF _Toc222675443 \h </w:instrText>
+              <w:instrText xml:space="preserve"> PAGEREF _Toc222696279 \h </w:instrText>
             </w:r>
             <w:r>
               <w:rPr>
@@ -661,7 +660,7 @@
               <w:noProof/>
             </w:rPr>
           </w:pPr>
-          <w:hyperlink w:anchor="_Toc222675444" w:history="1">
+          <w:hyperlink w:anchor="_Toc222696280" w:history="1">
             <w:r>
               <w:rPr>
                 <w:rStyle w:val="Hyperlink"/>
@@ -689,7 +688,7 @@
                 <w:noProof/>
                 <w:webHidden/>
               </w:rPr>
-              <w:instrText xml:space="preserve"> PAGEREF _Toc222675444 \h </w:instrText>
+              <w:instrText xml:space="preserve"> PAGEREF _Toc222696280 \h </w:instrText>
             </w:r>
             <w:r>
               <w:rPr>
@@ -731,7 +730,7 @@
               <w:noProof/>
             </w:rPr>
           </w:pPr>
-          <w:hyperlink w:anchor="_Toc222675445" w:history="1">
+          <w:hyperlink w:anchor="_Toc222696281" w:history="1">
             <w:r>
               <w:rPr>
                 <w:rStyle w:val="Hyperlink"/>
@@ -759,7 +758,7 @@
                 <w:noProof/>
                 <w:webHidden/>
               </w:rPr>
-              <w:instrText xml:space="preserve"> PAGEREF _Toc222675445 \h </w:instrText>
+              <w:instrText xml:space="preserve"> PAGEREF _Toc222696281 \h </w:instrText>
             </w:r>
             <w:r>
               <w:rPr>
@@ -798,7 +797,7 @@
               <w:noProof/>
             </w:rPr>
           </w:pPr>
-          <w:hyperlink w:anchor="_Toc222675446" w:history="1">
+          <w:hyperlink w:anchor="_Toc222696282" w:history="1">
             <w:r>
               <w:rPr>
                 <w:rStyle w:val="Hyperlink"/>
@@ -825,7 +824,7 @@
                 <w:noProof/>
                 <w:webHidden/>
               </w:rPr>
-              <w:instrText xml:space="preserve"> PAGEREF _Toc222675446 \h </w:instrText>
+              <w:instrText xml:space="preserve"> PAGEREF _Toc222696282 \h </w:instrText>
             </w:r>
             <w:r>
               <w:rPr>
@@ -864,7 +863,7 @@
               <w:noProof/>
             </w:rPr>
           </w:pPr>
-          <w:hyperlink w:anchor="_Toc222675447" w:history="1">
+          <w:hyperlink w:anchor="_Toc222696283" w:history="1">
             <w:r>
               <w:rPr>
                 <w:rStyle w:val="Hyperlink"/>
@@ -892,7 +891,7 @@
                 <w:noProof/>
                 <w:webHidden/>
               </w:rPr>
-              <w:instrText xml:space="preserve"> PAGEREF _Toc222675447 \h </w:instrText>
+              <w:instrText xml:space="preserve"> PAGEREF _Toc222696283 \h </w:instrText>
             </w:r>
             <w:r>
               <w:rPr>
@@ -931,7 +930,7 @@
               <w:noProof/>
             </w:rPr>
           </w:pPr>
-          <w:hyperlink w:anchor="_Toc222675448" w:history="1">
+          <w:hyperlink w:anchor="_Toc222696284" w:history="1">
             <w:r>
               <w:rPr>
                 <w:rStyle w:val="Hyperlink"/>
@@ -959,7 +958,7 @@
                 <w:noProof/>
                 <w:webHidden/>
               </w:rPr>
-              <w:instrText xml:space="preserve"> PAGEREF _Toc222675448 \h </w:instrText>
+              <w:instrText xml:space="preserve"> PAGEREF _Toc222696284 \h </w:instrText>
             </w:r>
             <w:r>
               <w:rPr>
@@ -1001,7 +1000,7 @@
               <w:noProof/>
             </w:rPr>
           </w:pPr>
-          <w:hyperlink w:anchor="_Toc222675449" w:history="1">
+          <w:hyperlink w:anchor="_Toc222696285" w:history="1">
             <w:r>
               <w:rPr>
                 <w:rStyle w:val="Hyperlink"/>
@@ -1028,7 +1027,7 @@
                 <w:noProof/>
                 <w:webHidden/>
               </w:rPr>
-              <w:instrText xml:space="preserve"> PAGEREF _Toc222675449 \h </w:instrText>
+              <w:instrText xml:space="preserve"> PAGEREF _Toc222696285 \h </w:instrText>
             </w:r>
             <w:r>
               <w:rPr>
@@ -1070,7 +1069,7 @@
               <w:noProof/>
             </w:rPr>
           </w:pPr>
-          <w:hyperlink w:anchor="_Toc222675450" w:history="1">
+          <w:hyperlink w:anchor="_Toc222696286" w:history="1">
             <w:r>
               <w:rPr>
                 <w:rStyle w:val="Hyperlink"/>
@@ -1097,7 +1096,7 @@
                 <w:noProof/>
                 <w:webHidden/>
               </w:rPr>
-              <w:instrText xml:space="preserve"> PAGEREF _Toc222675450 \h </w:instrText>
+              <w:instrText xml:space="preserve"> PAGEREF _Toc222696286 \h </w:instrText>
             </w:r>
             <w:r>
               <w:rPr>
@@ -1136,7 +1135,7 @@
               <w:noProof/>
             </w:rPr>
           </w:pPr>
-          <w:hyperlink w:anchor="_Toc222675451" w:history="1">
+          <w:hyperlink w:anchor="_Toc222696287" w:history="1">
             <w:r>
               <w:rPr>
                 <w:rStyle w:val="Hyperlink"/>
@@ -1164,7 +1163,7 @@
                 <w:noProof/>
                 <w:webHidden/>
               </w:rPr>
-              <w:instrText xml:space="preserve"> PAGEREF _Toc222675451 \h </w:instrText>
+              <w:instrText xml:space="preserve"> PAGEREF _Toc222696287 \h </w:instrText>
             </w:r>
             <w:r>
               <w:rPr>
@@ -1203,7 +1202,7 @@
               <w:noProof/>
             </w:rPr>
           </w:pPr>
-          <w:hyperlink w:anchor="_Toc222675452" w:history="1">
+          <w:hyperlink w:anchor="_Toc222696288" w:history="1">
             <w:r>
               <w:rPr>
                 <w:rStyle w:val="Hyperlink"/>
@@ -1231,7 +1230,7 @@
                 <w:noProof/>
                 <w:webHidden/>
               </w:rPr>
-              <w:instrText xml:space="preserve"> PAGEREF _Toc222675452 \h </w:instrText>
+              <w:instrText xml:space="preserve"> PAGEREF _Toc222696288 \h </w:instrText>
             </w:r>
             <w:r>
               <w:rPr>
@@ -1270,7 +1269,7 @@
               <w:noProof/>
             </w:rPr>
           </w:pPr>
-          <w:hyperlink w:anchor="_Toc222675453" w:history="1">
+          <w:hyperlink w:anchor="_Toc222696289" w:history="1">
             <w:r>
               <w:rPr>
                 <w:rStyle w:val="Hyperlink"/>
@@ -1298,7 +1297,7 @@
                 <w:noProof/>
                 <w:webHidden/>
               </w:rPr>
-              <w:instrText xml:space="preserve"> PAGEREF _Toc222675453 \h </w:instrText>
+              <w:instrText xml:space="preserve"> PAGEREF _Toc222696289 \h </w:instrText>
             </w:r>
             <w:r>
               <w:rPr>
@@ -1337,7 +1336,7 @@
               <w:noProof/>
             </w:rPr>
           </w:pPr>
-          <w:hyperlink w:anchor="_Toc222675454" w:history="1">
+          <w:hyperlink w:anchor="_Toc222696290" w:history="1">
             <w:r>
               <w:rPr>
                 <w:rStyle w:val="Hyperlink"/>
@@ -1364,7 +1363,7 @@
                 <w:noProof/>
                 <w:webHidden/>
               </w:rPr>
-              <w:instrText xml:space="preserve"> PAGEREF _Toc222675454 \h </w:instrText>
+              <w:instrText xml:space="preserve"> PAGEREF _Toc222696290 \h </w:instrText>
             </w:r>
             <w:r>
               <w:rPr>
@@ -1403,7 +1402,7 @@
               <w:noProof/>
             </w:rPr>
           </w:pPr>
-          <w:hyperlink w:anchor="_Toc222675455" w:history="1">
+          <w:hyperlink w:anchor="_Toc222696291" w:history="1">
             <w:r>
               <w:rPr>
                 <w:rStyle w:val="Hyperlink"/>
@@ -1430,7 +1429,7 @@
                 <w:noProof/>
                 <w:webHidden/>
               </w:rPr>
-              <w:instrText xml:space="preserve"> PAGEREF _Toc222675455 \h </w:instrText>
+              <w:instrText xml:space="preserve"> PAGEREF _Toc222696291 \h </w:instrText>
             </w:r>
             <w:r>
               <w:rPr>
@@ -1472,7 +1471,7 @@
               <w:noProof/>
             </w:rPr>
           </w:pPr>
-          <w:hyperlink w:anchor="_Toc222675456" w:history="1">
+          <w:hyperlink w:anchor="_Toc222696292" w:history="1">
             <w:r>
               <w:rPr>
                 <w:rStyle w:val="Hyperlink"/>
@@ -1499,7 +1498,7 @@
                 <w:noProof/>
                 <w:webHidden/>
               </w:rPr>
-              <w:instrText xml:space="preserve"> PAGEREF _Toc222675456 \h </w:instrText>
+              <w:instrText xml:space="preserve"> PAGEREF _Toc222696292 \h </w:instrText>
             </w:r>
             <w:r>
               <w:rPr>
@@ -1541,7 +1540,7 @@
               <w:noProof/>
             </w:rPr>
           </w:pPr>
-          <w:hyperlink w:anchor="_Toc222675457" w:history="1">
+          <w:hyperlink w:anchor="_Toc222696293" w:history="1">
             <w:r>
               <w:rPr>
                 <w:rStyle w:val="Hyperlink"/>
@@ -1568,7 +1567,7 @@
                 <w:noProof/>
                 <w:webHidden/>
               </w:rPr>
-              <w:instrText xml:space="preserve"> PAGEREF _Toc222675457 \h </w:instrText>
+              <w:instrText xml:space="preserve"> PAGEREF _Toc222696293 \h </w:instrText>
             </w:r>
             <w:r>
               <w:rPr>
@@ -1607,13 +1606,146 @@
               <w:noProof/>
             </w:rPr>
           </w:pPr>
-          <w:hyperlink w:anchor="_Toc222675458" w:history="1">
+          <w:hyperlink w:anchor="_Toc222696294" w:history="1">
+            <w:r>
+              <w:rPr>
+                <w:rStyle w:val="Hyperlink"/>
+                <w:noProof/>
+              </w:rPr>
+              <w:t>Backend Fast API Artifacts</w:t>
+            </w:r>
+            <w:r>
+              <w:rPr>
+                <w:noProof/>
+                <w:webHidden/>
+              </w:rPr>
+              <w:tab/>
+            </w:r>
+            <w:r>
+              <w:rPr>
+                <w:noProof/>
+                <w:webHidden/>
+              </w:rPr>
+              <w:fldChar w:fldCharType="begin"/>
+            </w:r>
+            <w:r>
+              <w:rPr>
+                <w:noProof/>
+                <w:webHidden/>
+              </w:rPr>
+              <w:instrText xml:space="preserve"> PAGEREF _Toc222696294 \h </w:instrText>
+            </w:r>
+            <w:r>
+              <w:rPr>
+                <w:noProof/>
+                <w:webHidden/>
+              </w:rPr>
+            </w:r>
+            <w:r>
+              <w:rPr>
+                <w:noProof/>
+                <w:webHidden/>
+              </w:rPr>
+              <w:fldChar w:fldCharType="separate"/>
+            </w:r>
+            <w:r>
+              <w:rPr>
+                <w:noProof/>
+                <w:webHidden/>
+              </w:rPr>
+              <w:t>11</w:t>
+            </w:r>
+            <w:r>
+              <w:rPr>
+                <w:noProof/>
+                <w:webHidden/>
+              </w:rPr>
+              <w:fldChar w:fldCharType="end"/>
+            </w:r>
+          </w:hyperlink>
+        </w:p>
+        <w:p>
+          <w:pPr>
+            <w:pStyle w:val="TOC1"/>
+            <w:rPr>
+              <w:rFonts w:eastAsiaTheme="minorEastAsia"/>
+              <w:noProof/>
+            </w:rPr>
+          </w:pPr>
+          <w:hyperlink w:anchor="_Toc222696295" w:history="1">
             <w:r>
               <w:rPr>
                 <w:rStyle w:val="Hyperlink"/>
                 <w:rFonts w:cs="Times New Roman"/>
                 <w:noProof/>
               </w:rPr>
+              <w:t>Database Artifacts</w:t>
+            </w:r>
+            <w:r>
+              <w:rPr>
+                <w:noProof/>
+                <w:webHidden/>
+              </w:rPr>
+              <w:tab/>
+            </w:r>
+            <w:r>
+              <w:rPr>
+                <w:noProof/>
+                <w:webHidden/>
+              </w:rPr>
+              <w:fldChar w:fldCharType="begin"/>
+            </w:r>
+            <w:r>
+              <w:rPr>
+                <w:noProof/>
+                <w:webHidden/>
+              </w:rPr>
+              <w:instrText xml:space="preserve"> PAGEREF _Toc222696295 \h </w:instrText>
+            </w:r>
+            <w:r>
+              <w:rPr>
+                <w:noProof/>
+                <w:webHidden/>
+              </w:rPr>
+            </w:r>
+            <w:r>
+              <w:rPr>
+                <w:noProof/>
+                <w:webHidden/>
+              </w:rPr>
+              <w:fldChar w:fldCharType="separate"/>
+            </w:r>
+            <w:r>
+              <w:rPr>
+                <w:noProof/>
+                <w:webHidden/>
+              </w:rPr>
+              <w:t>12</w:t>
+            </w:r>
+            <w:r>
+              <w:rPr>
+                <w:noProof/>
+                <w:webHidden/>
+              </w:rPr>
+              <w:fldChar w:fldCharType="end"/>
+            </w:r>
+          </w:hyperlink>
+        </w:p>
+        <w:p>
+          <w:pPr>
+            <w:pStyle w:val="TOC1"/>
+            <w:rPr>
+              <w:rFonts w:eastAsiaTheme="minorEastAsia"/>
+              <w:noProof/>
+            </w:rPr>
+          </w:pPr>
+          <w:hyperlink w:anchor="_Toc222696296" w:history="1">
+            <w:r>
+              <w:rPr>
+                <w:rStyle w:val="Hyperlink"/>
+                <w:rFonts w:cs="Times New Roman"/>
+                <w:noProof/>
+              </w:rPr>
               <w:t>Future Scope</w:t>
             </w:r>
             <w:r>
@@ -1635,7 +1767,7 @@
                 <w:noProof/>
                 <w:webHidden/>
               </w:rPr>
-              <w:instrText xml:space="preserve"> PAGEREF _Toc222675458 \h </w:instrText>
+              <w:instrText xml:space="preserve"> PAGEREF _Toc222696296 \h </w:instrText>
             </w:r>
             <w:r>
               <w:rPr>
@@ -1655,7 +1787,7 @@
                 <w:noProof/>
                 <w:webHidden/>
               </w:rPr>
-              <w:t>11</w:t>
+              <w:t>13</w:t>
             </w:r>
             <w:r>
               <w:rPr>
@@ -1695,6 +1827,7 @@
         </w:rPr>
       </w:pPr>
     </w:p>
+    <w:p/>
     <w:p>
       <w:pPr>
         <w:pStyle w:val="Heading1"/>
@@ -1702,16 +1835,7 @@
           <w:rFonts w:asciiTheme="minorHAnsi" w:hAnsiTheme="minorHAnsi" w:cs="Times New Roman"/>
         </w:rPr>
       </w:pPr>
-    </w:p>
-    <w:p/>
-    <w:p>
-      <w:pPr>
-        <w:pStyle w:val="Heading1"/>
-        <w:rPr>
-          <w:rFonts w:asciiTheme="minorHAnsi" w:hAnsiTheme="minorHAnsi" w:cs="Times New Roman"/>
-        </w:rPr>
-      </w:pPr>
-      <w:bookmarkStart w:id="1" w:name="_Toc222675439"/>
+      <w:bookmarkStart w:id="1" w:name="_Toc222696275"/>
       <w:r>
         <w:rPr>
           <w:rFonts w:asciiTheme="minorHAnsi" w:hAnsiTheme="minorHAnsi" w:cs="Times New Roman"/>
@@ -1728,7 +1852,7 @@
           <w:rFonts w:asciiTheme="minorHAnsi" w:hAnsiTheme="minorHAnsi" w:cs="Times New Roman"/>
         </w:rPr>
       </w:pPr>
-      <w:bookmarkStart w:id="2" w:name="_Toc222675440"/>
+      <w:bookmarkStart w:id="2" w:name="_Toc222696276"/>
       <w:r>
         <w:rPr>
           <w:rFonts w:asciiTheme="minorHAnsi" w:hAnsiTheme="minorHAnsi" w:cs="Times New Roman"/>
@@ -1747,7 +1871,25 @@
         <w:rPr>
           <w:rFonts w:cs="Times New Roman"/>
         </w:rPr>
-        <w:t>Create a Web application with the below details,</w:t>
+        <w:t xml:space="preserve">Create a Web application </w:t>
+      </w:r>
+      <w:r>
+        <w:rPr>
+          <w:rFonts w:cs="Times New Roman"/>
+        </w:rPr>
+        <w:t xml:space="preserve">for Retail Pricing Management </w:t>
+      </w:r>
+      <w:r>
+        <w:rPr>
+          <w:rFonts w:cs="Times New Roman"/>
+        </w:rPr>
+        <w:t xml:space="preserve">with the </w:t>
+      </w:r>
+      <w:r>
+        <w:rPr>
+          <w:rFonts w:cs="Times New Roman"/>
+        </w:rPr>
+        <w:t>details below.</w:t>
       </w:r>
     </w:p>
     <w:p>
@@ -1764,7 +1906,31 @@
         <w:rPr>
           <w:rFonts w:cs="Times New Roman"/>
         </w:rPr>
-        <w:t>Build upload features that take pricing data from CSV files and save it into database tables for future use.</w:t>
+        <w:t xml:space="preserve">Implement functionality where users can search pricing records using filters </w:t>
+      </w:r>
+      <w:r>
+        <w:rPr>
+          <w:rFonts w:cs="Times New Roman"/>
+        </w:rPr>
+        <w:t>and</w:t>
+      </w:r>
+      <w:r>
+        <w:rPr>
+          <w:rFonts w:cs="Times New Roman"/>
+        </w:rPr>
+        <w:t xml:space="preserve"> edit </w:t>
+      </w:r>
+      <w:r>
+        <w:rPr>
+          <w:rFonts w:cs="Times New Roman"/>
+        </w:rPr>
+        <w:t>/</w:t>
+      </w:r>
+      <w:r>
+        <w:rPr>
+          <w:rFonts w:cs="Times New Roman"/>
+        </w:rPr>
+        <w:t xml:space="preserve"> save updates to those pricing records in the database.</w:t>
       </w:r>
     </w:p>
     <w:p>
@@ -1773,39 +1939,16 @@
           <w:ilvl w:val="0"/>
           <w:numId w:val="9"/>
         </w:numPr>
-        <w:rPr>
-          <w:rFonts w:cs="Times New Roman"/>
-        </w:rPr>
-      </w:pPr>
-      <w:r>
-        <w:rPr>
-          <w:rFonts w:cs="Times New Roman"/>
-        </w:rPr>
-        <w:t xml:space="preserve">Implement functionality where users can search pricing records using filters </w:t>
-      </w:r>
-      <w:r>
-        <w:rPr>
-          <w:rFonts w:cs="Times New Roman"/>
-        </w:rPr>
-        <w:t>and</w:t>
-      </w:r>
-      <w:r>
-        <w:rPr>
-          <w:rFonts w:cs="Times New Roman"/>
-        </w:rPr>
-        <w:t xml:space="preserve"> edit </w:t>
-      </w:r>
-      <w:r>
-        <w:rPr>
-          <w:rFonts w:cs="Times New Roman"/>
-        </w:rPr>
-        <w:t>/</w:t>
-      </w:r>
-      <w:r>
-        <w:rPr>
-          <w:rFonts w:cs="Times New Roman"/>
-        </w:rPr>
-        <w:t xml:space="preserve"> save updates to those pricing records in the database.</w:t>
+        <w:spacing w:line="276" w:lineRule="auto"/>
+        <w:rPr>
+          <w:rFonts w:cs="Times New Roman"/>
+        </w:rPr>
+      </w:pPr>
+      <w:r>
+        <w:rPr>
+          <w:rFonts w:cs="Times New Roman"/>
+        </w:rPr>
+        <w:t>Build upload features that take pricing data from CSV files and save it into database tables for future use.</w:t>
       </w:r>
     </w:p>
     <w:p>
@@ -1815,7 +1958,7 @@
           <w:rFonts w:asciiTheme="minorHAnsi" w:hAnsiTheme="minorHAnsi" w:cs="Times New Roman"/>
         </w:rPr>
       </w:pPr>
-      <w:bookmarkStart w:id="3" w:name="_Toc222675441"/>
+      <w:bookmarkStart w:id="3" w:name="_Toc222696277"/>
       <w:r>
         <w:rPr>
           <w:rFonts w:asciiTheme="minorHAnsi" w:hAnsiTheme="minorHAnsi" w:cs="Times New Roman"/>
@@ -1877,7 +2020,7 @@
           <w:rFonts w:asciiTheme="minorHAnsi" w:hAnsiTheme="minorHAnsi" w:cs="Times New Roman"/>
         </w:rPr>
       </w:pPr>
-      <w:bookmarkStart w:id="4" w:name="_Toc222675442"/>
+      <w:bookmarkStart w:id="4" w:name="_Toc222696278"/>
       <w:r>
         <w:rPr>
           <w:rFonts w:asciiTheme="minorHAnsi" w:hAnsiTheme="minorHAnsi" w:cs="Times New Roman"/>
@@ -1893,7 +2036,7 @@
           <w:rFonts w:asciiTheme="minorHAnsi" w:hAnsiTheme="minorHAnsi" w:cs="Times New Roman"/>
         </w:rPr>
       </w:pPr>
-      <w:bookmarkStart w:id="5" w:name="_Toc222675443"/>
+      <w:bookmarkStart w:id="5" w:name="_Toc222696279"/>
       <w:r>
         <w:rPr>
           <w:rFonts w:asciiTheme="minorHAnsi" w:hAnsiTheme="minorHAnsi" w:cs="Times New Roman"/>
@@ -1933,7 +2076,19 @@
         <w:rPr>
           <w:rFonts w:cs="Times New Roman"/>
         </w:rPr>
-        <w:t>Angular Material Library (Tables, buttons, popups, hovers, dropdown, inputs)</w:t>
+        <w:t>Angular Material Library (Tables, buttons, popups, hovers, dropdown, inputs</w:t>
+      </w:r>
+      <w:r>
+        <w:rPr>
+          <w:rFonts w:cs="Times New Roman"/>
+        </w:rPr>
+        <w:t>, icons</w:t>
+      </w:r>
+      <w:r>
+        <w:rPr>
+          <w:rFonts w:cs="Times New Roman"/>
+        </w:rPr>
+        <w:t>)</w:t>
       </w:r>
     </w:p>
     <w:p>
@@ -1943,7 +2098,7 @@
           <w:rFonts w:asciiTheme="minorHAnsi" w:hAnsiTheme="minorHAnsi" w:cs="Times New Roman"/>
         </w:rPr>
       </w:pPr>
-      <w:bookmarkStart w:id="6" w:name="_Toc222675444"/>
+      <w:bookmarkStart w:id="6" w:name="_Toc222696280"/>
       <w:r>
         <w:rPr>
           <w:rFonts w:asciiTheme="minorHAnsi" w:hAnsiTheme="minorHAnsi" w:cs="Times New Roman"/>
@@ -1993,7 +2148,7 @@
           <w:rFonts w:asciiTheme="minorHAnsi" w:hAnsiTheme="minorHAnsi" w:cs="Times New Roman"/>
         </w:rPr>
       </w:pPr>
-      <w:bookmarkStart w:id="7" w:name="_Toc222675445"/>
+      <w:bookmarkStart w:id="7" w:name="_Toc222696281"/>
       <w:r>
         <w:rPr>
           <w:rFonts w:asciiTheme="minorHAnsi" w:hAnsiTheme="minorHAnsi" w:cs="Times New Roman"/>
@@ -2061,7 +2216,7 @@
           <w:rFonts w:asciiTheme="minorHAnsi" w:hAnsiTheme="minorHAnsi"/>
         </w:rPr>
       </w:pPr>
-      <w:bookmarkStart w:id="8" w:name="_Toc222675446"/>
+      <w:bookmarkStart w:id="8" w:name="_Toc222696282"/>
       <w:r>
         <w:rPr>
           <w:rFonts w:asciiTheme="minorHAnsi" w:hAnsiTheme="minorHAnsi"/>
@@ -2106,19 +2261,7 @@
         <w:rPr>
           <w:rFonts w:cs="Times New Roman"/>
         </w:rPr>
-        <w:t>The following diagram illustrates</w:t>
-      </w:r>
-      <w:r>
-        <w:rPr>
-          <w:rFonts w:cs="Times New Roman"/>
-        </w:rPr>
-        <w:t xml:space="preserve"> the same</w:t>
-      </w:r>
-      <w:r>
-        <w:rPr>
-          <w:rFonts w:cs="Times New Roman"/>
-        </w:rPr>
-        <w:t>.</w:t>
+        <w:t>The following diagram illustrates the same.</w:t>
       </w:r>
     </w:p>
     <w:p>
@@ -2131,6 +2274,7 @@
       <w:r>
         <w:rPr>
           <w:rFonts w:cs="Times New Roman"/>
+          <w:noProof/>
         </w:rPr>
         <w:drawing>
           <wp:inline distT="0" distB="0" distL="0" distR="0" wp14:anchorId="04E904DB" wp14:editId="2B52BCBB">
@@ -2176,7 +2320,7 @@
           <w:rFonts w:asciiTheme="minorHAnsi" w:hAnsiTheme="minorHAnsi" w:cs="Times New Roman"/>
         </w:rPr>
       </w:pPr>
-      <w:bookmarkStart w:id="9" w:name="_Toc222675447"/>
+      <w:bookmarkStart w:id="9" w:name="_Toc222696283"/>
       <w:r>
         <w:rPr>
           <w:rFonts w:asciiTheme="minorHAnsi" w:hAnsiTheme="minorHAnsi" w:cs="Times New Roman"/>
@@ -2357,6 +2501,7 @@
       <w:r>
         <w:rPr>
           <w:rFonts w:cs="Times New Roman"/>
+          <w:noProof/>
         </w:rPr>
         <w:lastRenderedPageBreak/>
         <w:drawing>
@@ -2417,7 +2562,7 @@
           <w:rFonts w:asciiTheme="minorHAnsi" w:hAnsiTheme="minorHAnsi" w:cs="Times New Roman"/>
         </w:rPr>
       </w:pPr>
-      <w:bookmarkStart w:id="10" w:name="_Toc222675448"/>
+      <w:bookmarkStart w:id="10" w:name="_Toc222696284"/>
       <w:r>
         <w:rPr>
           <w:rFonts w:asciiTheme="minorHAnsi" w:hAnsiTheme="minorHAnsi" w:cs="Times New Roman"/>
@@ -2470,7 +2615,7 @@
           <w:rFonts w:asciiTheme="minorHAnsi" w:hAnsiTheme="minorHAnsi"/>
         </w:rPr>
       </w:pPr>
-      <w:bookmarkStart w:id="11" w:name="_Toc222675449"/>
+      <w:bookmarkStart w:id="11" w:name="_Toc222696285"/>
       <w:r>
         <w:rPr>
           <w:rFonts w:asciiTheme="minorHAnsi" w:hAnsiTheme="minorHAnsi"/>
@@ -2583,13 +2728,7 @@
         <w:rPr>
           <w:rFonts w:cs="Times New Roman"/>
         </w:rPr>
-        <w:t xml:space="preserve">Contributes to Performance </w:t>
-      </w:r>
-      <w:r>
-        <w:rPr>
-          <w:rFonts w:cs="Times New Roman"/>
-        </w:rPr>
-        <w:t>Optimization.</w:t>
+        <w:t>Contributes to Performance Optimization.</w:t>
       </w:r>
     </w:p>
     <w:p>
@@ -2612,7 +2751,7 @@
           <w:rFonts w:asciiTheme="minorHAnsi" w:hAnsiTheme="minorHAnsi"/>
         </w:rPr>
       </w:pPr>
-      <w:bookmarkStart w:id="12" w:name="_Toc222675450"/>
+      <w:bookmarkStart w:id="12" w:name="_Toc222696286"/>
       <w:r>
         <w:rPr>
           <w:rFonts w:asciiTheme="minorHAnsi" w:hAnsiTheme="minorHAnsi"/>
@@ -2654,7 +2793,35 @@
         <w:rPr>
           <w:rFonts w:cs="Times New Roman"/>
         </w:rPr>
-        <w:t>As sku is unique, upload CSV contains sku column which will fetch product_id internally.</w:t>
+        <w:t xml:space="preserve">As </w:t>
+      </w:r>
+      <w:proofErr w:type="spellStart"/>
+      <w:r>
+        <w:rPr>
+          <w:rFonts w:cs="Times New Roman"/>
+        </w:rPr>
+        <w:t>sku</w:t>
+      </w:r>
+      <w:proofErr w:type="spellEnd"/>
+      <w:r>
+        <w:rPr>
+          <w:rFonts w:cs="Times New Roman"/>
+        </w:rPr>
+        <w:t xml:space="preserve"> is unique, upload CSV contains </w:t>
+      </w:r>
+      <w:proofErr w:type="spellStart"/>
+      <w:r>
+        <w:rPr>
+          <w:rFonts w:cs="Times New Roman"/>
+        </w:rPr>
+        <w:t>sku</w:t>
+      </w:r>
+      <w:proofErr w:type="spellEnd"/>
+      <w:r>
+        <w:rPr>
+          <w:rFonts w:cs="Times New Roman"/>
+        </w:rPr>
+        <w:t xml:space="preserve"> column which will fetch product_id internally.</w:t>
       </w:r>
     </w:p>
     <w:p>
@@ -2668,7 +2835,21 @@
         <w:rPr>
           <w:rFonts w:cs="Times New Roman"/>
         </w:rPr>
-        <w:t xml:space="preserve">Below is the </w:t>
+        <w:t xml:space="preserve">Below </w:t>
+      </w:r>
+      <w:proofErr w:type="gramStart"/>
+      <w:r>
+        <w:rPr>
+          <w:rFonts w:cs="Times New Roman"/>
+        </w:rPr>
+        <w:t>is</w:t>
+      </w:r>
+      <w:proofErr w:type="gramEnd"/>
+      <w:r>
+        <w:rPr>
+          <w:rFonts w:cs="Times New Roman"/>
+        </w:rPr>
+        <w:t xml:space="preserve"> the </w:t>
       </w:r>
       <w:r>
         <w:rPr>
@@ -2676,15 +2857,7 @@
           <w:b/>
           <w:bCs/>
         </w:rPr>
-        <w:t xml:space="preserve">Core data design and </w:t>
-      </w:r>
-      <w:r>
-        <w:rPr>
-          <w:rFonts w:cs="Times New Roman"/>
-          <w:b/>
-          <w:bCs/>
-        </w:rPr>
-        <w:t>Database Versioning Strategy</w:t>
+        <w:t>Core data design and Database Versioning Strategy</w:t>
       </w:r>
       <w:r>
         <w:rPr>
@@ -2774,13 +2947,21 @@
         <w:rPr>
           <w:rFonts w:cs="Times New Roman"/>
         </w:rPr>
-        <w:t xml:space="preserve">When product_id, store_id combination is </w:t>
-      </w:r>
-      <w:r>
-        <w:rPr>
-          <w:rFonts w:cs="Times New Roman"/>
-        </w:rPr>
-        <w:t>present, but effective_date is different</w:t>
+        <w:t xml:space="preserve">When product_id, store_id combination is present, but </w:t>
+      </w:r>
+      <w:proofErr w:type="spellStart"/>
+      <w:r>
+        <w:rPr>
+          <w:rFonts w:cs="Times New Roman"/>
+        </w:rPr>
+        <w:t>effective_date</w:t>
+      </w:r>
+      <w:proofErr w:type="spellEnd"/>
+      <w:r>
+        <w:rPr>
+          <w:rFonts w:cs="Times New Roman"/>
+        </w:rPr>
+        <w:t xml:space="preserve"> is different</w:t>
       </w:r>
       <w:r>
         <w:rPr>
@@ -2822,7 +3003,21 @@
         <w:rPr>
           <w:rFonts w:cs="Times New Roman"/>
         </w:rPr>
-        <w:t>When product_id, store_id and effective_date are same.</w:t>
+        <w:t xml:space="preserve">When product_id, store_id and </w:t>
+      </w:r>
+      <w:proofErr w:type="spellStart"/>
+      <w:r>
+        <w:rPr>
+          <w:rFonts w:cs="Times New Roman"/>
+        </w:rPr>
+        <w:t>effective_date</w:t>
+      </w:r>
+      <w:proofErr w:type="spellEnd"/>
+      <w:r>
+        <w:rPr>
+          <w:rFonts w:cs="Times New Roman"/>
+        </w:rPr>
+        <w:t xml:space="preserve"> are same.</w:t>
       </w:r>
     </w:p>
     <w:p>
@@ -2841,13 +3036,21 @@
         <w:rPr>
           <w:rFonts w:cs="Times New Roman"/>
         </w:rPr>
-        <w:t>When product_id, store_id combination is present, but effective_date is different</w:t>
-      </w:r>
-      <w:r>
-        <w:rPr>
-          <w:rFonts w:cs="Times New Roman"/>
-        </w:rPr>
-        <w:t>, then update is_active to false.</w:t>
+        <w:t xml:space="preserve">When product_id, store_id combination is present, but </w:t>
+      </w:r>
+      <w:proofErr w:type="spellStart"/>
+      <w:r>
+        <w:rPr>
+          <w:rFonts w:cs="Times New Roman"/>
+        </w:rPr>
+        <w:t>effective_date</w:t>
+      </w:r>
+      <w:proofErr w:type="spellEnd"/>
+      <w:r>
+        <w:rPr>
+          <w:rFonts w:cs="Times New Roman"/>
+        </w:rPr>
+        <w:t xml:space="preserve"> is different, then update is_active to false.</w:t>
       </w:r>
     </w:p>
     <w:p>
@@ -2858,7 +3061,7 @@
         </w:rPr>
       </w:pPr>
       <w:bookmarkStart w:id="13" w:name="_NFR_Decisions"/>
-      <w:bookmarkStart w:id="14" w:name="_Toc222675451"/>
+      <w:bookmarkStart w:id="14" w:name="_Toc222696287"/>
       <w:bookmarkEnd w:id="13"/>
       <w:r>
         <w:rPr>
@@ -2916,7 +3119,35 @@
         <w:rPr>
           <w:rFonts w:cs="Times New Roman"/>
         </w:rPr>
-        <w:t>Usage of ‘trackBy’ for all ‘*ngFor’ Directive</w:t>
+        <w:t>Usage of ‘</w:t>
+      </w:r>
+      <w:proofErr w:type="spellStart"/>
+      <w:r>
+        <w:rPr>
+          <w:rFonts w:cs="Times New Roman"/>
+        </w:rPr>
+        <w:t>trackBy</w:t>
+      </w:r>
+      <w:proofErr w:type="spellEnd"/>
+      <w:r>
+        <w:rPr>
+          <w:rFonts w:cs="Times New Roman"/>
+        </w:rPr>
+        <w:t>’ for all ‘*</w:t>
+      </w:r>
+      <w:proofErr w:type="spellStart"/>
+      <w:r>
+        <w:rPr>
+          <w:rFonts w:cs="Times New Roman"/>
+        </w:rPr>
+        <w:t>ngFor</w:t>
+      </w:r>
+      <w:proofErr w:type="spellEnd"/>
+      <w:r>
+        <w:rPr>
+          <w:rFonts w:cs="Times New Roman"/>
+        </w:rPr>
+        <w:t>’ Directive</w:t>
       </w:r>
     </w:p>
     <w:p>
@@ -3138,7 +3369,35 @@
         <w:rPr>
           <w:rFonts w:cs="Times New Roman"/>
         </w:rPr>
-        <w:t>Tables created have audit columns and system logs data (created_by, updated_by, created_timestamp, update_timstamp)</w:t>
+        <w:t xml:space="preserve">Tables created have audit columns and system logs data (created_by, updated_by, </w:t>
+      </w:r>
+      <w:proofErr w:type="spellStart"/>
+      <w:r>
+        <w:rPr>
+          <w:rFonts w:cs="Times New Roman"/>
+        </w:rPr>
+        <w:t>created_timestamp</w:t>
+      </w:r>
+      <w:proofErr w:type="spellEnd"/>
+      <w:r>
+        <w:rPr>
+          <w:rFonts w:cs="Times New Roman"/>
+        </w:rPr>
+        <w:t xml:space="preserve">, </w:t>
+      </w:r>
+      <w:proofErr w:type="spellStart"/>
+      <w:r>
+        <w:rPr>
+          <w:rFonts w:cs="Times New Roman"/>
+        </w:rPr>
+        <w:t>update_timstamp</w:t>
+      </w:r>
+      <w:proofErr w:type="spellEnd"/>
+      <w:r>
+        <w:rPr>
+          <w:rFonts w:cs="Times New Roman"/>
+        </w:rPr>
+        <w:t>)</w:t>
       </w:r>
     </w:p>
     <w:p>
@@ -3250,7 +3509,7 @@
           <w:rFonts w:asciiTheme="minorHAnsi" w:hAnsiTheme="minorHAnsi" w:cs="Times New Roman"/>
         </w:rPr>
       </w:pPr>
-      <w:bookmarkStart w:id="15" w:name="_Toc222675452"/>
+      <w:bookmarkStart w:id="15" w:name="_Toc222696288"/>
       <w:r>
         <w:rPr>
           <w:rFonts w:asciiTheme="minorHAnsi" w:hAnsiTheme="minorHAnsi" w:cs="Times New Roman"/>
@@ -3304,7 +3563,35 @@
         <w:rPr>
           <w:rFonts w:cs="Times New Roman"/>
         </w:rPr>
-        <w:t xml:space="preserve">Uploaded csv should have columns sku, price, effective_date else </w:t>
+        <w:t xml:space="preserve">Uploaded csv should have columns </w:t>
+      </w:r>
+      <w:proofErr w:type="spellStart"/>
+      <w:r>
+        <w:rPr>
+          <w:rFonts w:cs="Times New Roman"/>
+        </w:rPr>
+        <w:t>sku</w:t>
+      </w:r>
+      <w:proofErr w:type="spellEnd"/>
+      <w:r>
+        <w:rPr>
+          <w:rFonts w:cs="Times New Roman"/>
+        </w:rPr>
+        <w:t xml:space="preserve">, price, </w:t>
+      </w:r>
+      <w:proofErr w:type="spellStart"/>
+      <w:r>
+        <w:rPr>
+          <w:rFonts w:cs="Times New Roman"/>
+        </w:rPr>
+        <w:t>effective_date</w:t>
+      </w:r>
+      <w:proofErr w:type="spellEnd"/>
+      <w:r>
+        <w:rPr>
+          <w:rFonts w:cs="Times New Roman"/>
+        </w:rPr>
+        <w:t xml:space="preserve"> else </w:t>
       </w:r>
       <w:r>
         <w:rPr>
@@ -3342,11 +3629,33 @@
           <w:rFonts w:cs="Times New Roman"/>
         </w:rPr>
       </w:pPr>
-      <w:r>
-        <w:rPr>
-          <w:rFonts w:cs="Times New Roman"/>
-        </w:rPr>
-        <w:t>Sku value should already be present in ‘product’ table. New sku value cannot be included in uploaded csv.</w:t>
+      <w:proofErr w:type="spellStart"/>
+      <w:r>
+        <w:rPr>
+          <w:rFonts w:cs="Times New Roman"/>
+        </w:rPr>
+        <w:t>Sku</w:t>
+      </w:r>
+      <w:proofErr w:type="spellEnd"/>
+      <w:r>
+        <w:rPr>
+          <w:rFonts w:cs="Times New Roman"/>
+        </w:rPr>
+        <w:t xml:space="preserve"> value should already be present in ‘product’ table. New </w:t>
+      </w:r>
+      <w:proofErr w:type="spellStart"/>
+      <w:r>
+        <w:rPr>
+          <w:rFonts w:cs="Times New Roman"/>
+        </w:rPr>
+        <w:t>sku</w:t>
+      </w:r>
+      <w:proofErr w:type="spellEnd"/>
+      <w:r>
+        <w:rPr>
+          <w:rFonts w:cs="Times New Roman"/>
+        </w:rPr>
+        <w:t xml:space="preserve"> value cannot be included in uploaded csv.</w:t>
       </w:r>
     </w:p>
     <w:p>
@@ -3356,7 +3665,7 @@
           <w:rFonts w:asciiTheme="minorHAnsi" w:hAnsiTheme="minorHAnsi" w:cs="Times New Roman"/>
         </w:rPr>
       </w:pPr>
-      <w:bookmarkStart w:id="16" w:name="_Toc222675453"/>
+      <w:bookmarkStart w:id="16" w:name="_Toc222696289"/>
       <w:r>
         <w:rPr>
           <w:rFonts w:asciiTheme="minorHAnsi" w:hAnsiTheme="minorHAnsi" w:cs="Times New Roman"/>
@@ -3388,7 +3697,7 @@
           <w:rFonts w:asciiTheme="minorHAnsi" w:hAnsiTheme="minorHAnsi"/>
         </w:rPr>
       </w:pPr>
-      <w:bookmarkStart w:id="17" w:name="_Toc222675454"/>
+      <w:bookmarkStart w:id="17" w:name="_Toc222696290"/>
       <w:r>
         <w:rPr>
           <w:rFonts w:asciiTheme="minorHAnsi" w:hAnsiTheme="minorHAnsi"/>
@@ -3417,6 +3726,9 @@
         <w:jc w:val="center"/>
       </w:pPr>
       <w:r>
+        <w:rPr>
+          <w:noProof/>
+        </w:rPr>
         <w:lastRenderedPageBreak/>
         <w:drawing>
           <wp:inline distT="0" distB="0" distL="0" distR="0" wp14:anchorId="5F2723FE" wp14:editId="7B9CBBC9">
@@ -3462,7 +3774,7 @@
           <w:rFonts w:asciiTheme="minorHAnsi" w:hAnsiTheme="minorHAnsi"/>
         </w:rPr>
       </w:pPr>
-      <w:bookmarkStart w:id="18" w:name="_Toc222675455"/>
+      <w:bookmarkStart w:id="18" w:name="_Toc222696291"/>
       <w:r>
         <w:rPr>
           <w:rFonts w:asciiTheme="minorHAnsi" w:hAnsiTheme="minorHAnsi"/>
@@ -3478,7 +3790,7 @@
           <w:rFonts w:asciiTheme="minorHAnsi" w:hAnsiTheme="minorHAnsi"/>
         </w:rPr>
       </w:pPr>
-      <w:bookmarkStart w:id="19" w:name="_Toc222675456"/>
+      <w:bookmarkStart w:id="19" w:name="_Toc222696292"/>
       <w:r>
         <w:rPr>
           <w:rFonts w:asciiTheme="minorHAnsi" w:hAnsiTheme="minorHAnsi"/>
@@ -3489,14 +3801,14 @@
     </w:p>
     <w:p>
       <w:r>
-        <w:t>User selects country, city and store</w:t>
-      </w:r>
-      <w:r>
-        <w:t xml:space="preserve"> details from dropdowns, below is the screen for reference,</w:t>
-      </w:r>
-    </w:p>
-    <w:p>
-      <w:r>
+        <w:t>User selects country, city and store details from dropdowns, below is the screen for reference,</w:t>
+      </w:r>
+    </w:p>
+    <w:p>
+      <w:r>
+        <w:rPr>
+          <w:noProof/>
+        </w:rPr>
         <w:drawing>
           <wp:inline distT="0" distB="0" distL="0" distR="0" wp14:anchorId="521DCDAD" wp14:editId="2BA8C709">
             <wp:extent cx="6858000" cy="2992120"/>
@@ -3556,6 +3868,9 @@
     </w:p>
     <w:p>
       <w:r>
+        <w:rPr>
+          <w:noProof/>
+        </w:rPr>
         <w:drawing>
           <wp:inline distT="0" distB="0" distL="0" distR="0" wp14:anchorId="3371EF0E" wp14:editId="628B3EBD">
             <wp:extent cx="6858000" cy="2995295"/>
@@ -3600,7 +3915,7 @@
           <w:rFonts w:asciiTheme="minorHAnsi" w:hAnsiTheme="minorHAnsi"/>
         </w:rPr>
       </w:pPr>
-      <w:bookmarkStart w:id="20" w:name="_Toc222675457"/>
+      <w:bookmarkStart w:id="20" w:name="_Toc222696293"/>
       <w:r>
         <w:rPr>
           <w:rFonts w:asciiTheme="minorHAnsi" w:hAnsiTheme="minorHAnsi"/>
@@ -3667,7 +3982,15 @@
         <w:t>price</w:t>
       </w:r>
       <w:r>
-        <w:t>/effective_date.</w:t>
+        <w:t>/</w:t>
+      </w:r>
+      <w:proofErr w:type="spellStart"/>
+      <w:r>
+        <w:t>effective_date</w:t>
+      </w:r>
+      <w:proofErr w:type="spellEnd"/>
+      <w:r>
+        <w:t>.</w:t>
       </w:r>
     </w:p>
     <w:p>
@@ -3830,6 +4153,9 @@
     </w:p>
     <w:p>
       <w:r>
+        <w:rPr>
+          <w:noProof/>
+        </w:rPr>
         <w:drawing>
           <wp:inline distT="0" distB="0" distL="0" distR="0" wp14:anchorId="2B14FA7A" wp14:editId="2E48C31F">
             <wp:extent cx="6858000" cy="2995295"/>
@@ -3871,6 +4197,9 @@
     <w:p/>
     <w:p>
       <w:r>
+        <w:rPr>
+          <w:noProof/>
+        </w:rPr>
         <w:drawing>
           <wp:inline distT="0" distB="0" distL="0" distR="0" wp14:anchorId="62173D11" wp14:editId="70B808F2">
             <wp:extent cx="6858000" cy="3014980"/>
@@ -3916,6 +4245,9 @@
     </w:p>
     <w:p>
       <w:r>
+        <w:rPr>
+          <w:noProof/>
+        </w:rPr>
         <w:drawing>
           <wp:inline distT="0" distB="0" distL="0" distR="0" wp14:anchorId="55774CE3" wp14:editId="7123339A">
             <wp:extent cx="6858000" cy="2981325"/>
@@ -3970,22 +4302,187 @@
         <w:t>File upload limitation to upload only .csv extension.</w:t>
       </w:r>
     </w:p>
-    <w:p/>
     <w:p>
       <w:pPr>
         <w:pStyle w:val="Heading1"/>
+      </w:pPr>
+      <w:bookmarkStart w:id="21" w:name="_Toc222696294"/>
+      <w:r>
+        <w:t>Backend Fast API Artifacts</w:t>
+      </w:r>
+      <w:bookmarkEnd w:id="21"/>
+    </w:p>
+    <w:p>
+      <w:r>
+        <w:t>Below is the list of APIs required to satisfy business functionality of Retail Pricing Management application.</w:t>
+      </w:r>
+    </w:p>
+    <w:p>
+      <w:pPr>
+        <w:jc w:val="center"/>
+      </w:pPr>
+      <w:r>
+        <w:drawing>
+          <wp:inline distT="0" distB="0" distL="0" distR="0" wp14:anchorId="48D25FA2" wp14:editId="61C822A0">
+            <wp:extent cx="6858000" cy="2974975"/>
+            <wp:effectExtent l="0" t="0" r="0" b="0"/>
+            <wp:docPr id="84712544" name="Picture 1"/>
+            <wp:cNvGraphicFramePr>
+              <a:graphicFrameLocks xmlns:a="http://schemas.openxmlformats.org/drawingml/2006/main" noChangeAspect="1"/>
+            </wp:cNvGraphicFramePr>
+            <a:graphic xmlns:a="http://schemas.openxmlformats.org/drawingml/2006/main">
+              <a:graphicData uri="http://schemas.openxmlformats.org/drawingml/2006/picture">
+                <pic:pic xmlns:pic="http://schemas.openxmlformats.org/drawingml/2006/picture">
+                  <pic:nvPicPr>
+                    <pic:cNvPr id="84712544" name=""/>
+                    <pic:cNvPicPr/>
+                  </pic:nvPicPr>
+                  <pic:blipFill>
+                    <a:blip r:embed="rId17"/>
+                    <a:stretch>
+                      <a:fillRect/>
+                    </a:stretch>
+                  </pic:blipFill>
+                  <pic:spPr>
+                    <a:xfrm>
+                      <a:off x="0" y="0"/>
+                      <a:ext cx="6858000" cy="2974975"/>
+                    </a:xfrm>
+                    <a:prstGeom prst="rect">
+                      <a:avLst/>
+                    </a:prstGeom>
+                  </pic:spPr>
+                </pic:pic>
+              </a:graphicData>
+            </a:graphic>
+          </wp:inline>
+        </w:drawing>
+      </w:r>
+    </w:p>
+    <w:p>
+      <w:pPr>
+        <w:pStyle w:val="Heading1"/>
         <w:rPr>
           <w:rFonts w:asciiTheme="minorHAnsi" w:hAnsiTheme="minorHAnsi" w:cs="Times New Roman"/>
         </w:rPr>
       </w:pPr>
-      <w:bookmarkStart w:id="21" w:name="_Toc222675458"/>
+      <w:bookmarkStart w:id="22" w:name="_Toc222696295"/>
       <w:r>
         <w:rPr>
           <w:rFonts w:asciiTheme="minorHAnsi" w:hAnsiTheme="minorHAnsi" w:cs="Times New Roman"/>
         </w:rPr>
+        <w:lastRenderedPageBreak/>
+        <w:t>Database Artifacts</w:t>
+      </w:r>
+      <w:bookmarkEnd w:id="22"/>
+    </w:p>
+    <w:p>
+      <w:r>
+        <w:t>Local Instance is created, followed by database schema and table creation.</w:t>
+      </w:r>
+    </w:p>
+    <w:p>
+      <w:r>
+        <w:t>Schema Name: retail</w:t>
+      </w:r>
+    </w:p>
+    <w:p>
+      <w:r>
+        <w:drawing>
+          <wp:inline distT="0" distB="0" distL="0" distR="0" wp14:anchorId="77F2C3B8" wp14:editId="5B6934A8">
+            <wp:extent cx="6858000" cy="3253105"/>
+            <wp:effectExtent l="0" t="0" r="0" b="4445"/>
+            <wp:docPr id="14319078" name="Picture 1"/>
+            <wp:cNvGraphicFramePr>
+              <a:graphicFrameLocks xmlns:a="http://schemas.openxmlformats.org/drawingml/2006/main" noChangeAspect="1"/>
+            </wp:cNvGraphicFramePr>
+            <a:graphic xmlns:a="http://schemas.openxmlformats.org/drawingml/2006/main">
+              <a:graphicData uri="http://schemas.openxmlformats.org/drawingml/2006/picture">
+                <pic:pic xmlns:pic="http://schemas.openxmlformats.org/drawingml/2006/picture">
+                  <pic:nvPicPr>
+                    <pic:cNvPr id="14319078" name=""/>
+                    <pic:cNvPicPr/>
+                  </pic:nvPicPr>
+                  <pic:blipFill>
+                    <a:blip r:embed="rId18"/>
+                    <a:stretch>
+                      <a:fillRect/>
+                    </a:stretch>
+                  </pic:blipFill>
+                  <pic:spPr>
+                    <a:xfrm>
+                      <a:off x="0" y="0"/>
+                      <a:ext cx="6858000" cy="3253105"/>
+                    </a:xfrm>
+                    <a:prstGeom prst="rect">
+                      <a:avLst/>
+                    </a:prstGeom>
+                  </pic:spPr>
+                </pic:pic>
+              </a:graphicData>
+            </a:graphic>
+          </wp:inline>
+        </w:drawing>
+      </w:r>
+    </w:p>
+    <w:p>
+      <w:pPr>
+        <w:jc w:val="center"/>
+      </w:pPr>
+      <w:r>
+        <w:drawing>
+          <wp:inline distT="0" distB="0" distL="0" distR="0" wp14:anchorId="69DB8EE3" wp14:editId="27057BE0">
+            <wp:extent cx="4305901" cy="3315163"/>
+            <wp:effectExtent l="0" t="0" r="0" b="0"/>
+            <wp:docPr id="658419316" name="Picture 1"/>
+            <wp:cNvGraphicFramePr>
+              <a:graphicFrameLocks xmlns:a="http://schemas.openxmlformats.org/drawingml/2006/main" noChangeAspect="1"/>
+            </wp:cNvGraphicFramePr>
+            <a:graphic xmlns:a="http://schemas.openxmlformats.org/drawingml/2006/main">
+              <a:graphicData uri="http://schemas.openxmlformats.org/drawingml/2006/picture">
+                <pic:pic xmlns:pic="http://schemas.openxmlformats.org/drawingml/2006/picture">
+                  <pic:nvPicPr>
+                    <pic:cNvPr id="658419316" name=""/>
+                    <pic:cNvPicPr/>
+                  </pic:nvPicPr>
+                  <pic:blipFill>
+                    <a:blip r:embed="rId19"/>
+                    <a:stretch>
+                      <a:fillRect/>
+                    </a:stretch>
+                  </pic:blipFill>
+                  <pic:spPr>
+                    <a:xfrm>
+                      <a:off x="0" y="0"/>
+                      <a:ext cx="4305901" cy="3315163"/>
+                    </a:xfrm>
+                    <a:prstGeom prst="rect">
+                      <a:avLst/>
+                    </a:prstGeom>
+                  </pic:spPr>
+                </pic:pic>
+              </a:graphicData>
+            </a:graphic>
+          </wp:inline>
+        </w:drawing>
+      </w:r>
+    </w:p>
+    <w:p>
+      <w:pPr>
+        <w:pStyle w:val="Heading1"/>
+        <w:rPr>
+          <w:rFonts w:asciiTheme="minorHAnsi" w:hAnsiTheme="minorHAnsi" w:cs="Times New Roman"/>
+        </w:rPr>
+      </w:pPr>
+      <w:bookmarkStart w:id="23" w:name="_Toc222696296"/>
+      <w:r>
+        <w:rPr>
+          <w:rFonts w:asciiTheme="minorHAnsi" w:hAnsiTheme="minorHAnsi" w:cs="Times New Roman"/>
+        </w:rPr>
+        <w:lastRenderedPageBreak/>
         <w:t>Future Scope</w:t>
       </w:r>
-      <w:bookmarkEnd w:id="21"/>
+      <w:bookmarkEnd w:id="23"/>
     </w:p>
     <w:p>
       <w:pPr>
@@ -4127,8 +4624,8 @@
       </w:pPr>
     </w:p>
     <w:sectPr>
-      <w:headerReference w:type="default" r:id="rId17"/>
-      <w:footerReference w:type="default" r:id="rId18"/>
+      <w:headerReference w:type="default" r:id="rId20"/>
+      <w:footerReference w:type="default" r:id="rId21"/>
       <w:pgSz w:w="12240" w:h="15840"/>
       <w:pgMar w:top="720" w:right="720" w:bottom="720" w:left="720" w:header="720" w:footer="720" w:gutter="0"/>
       <w:cols w:space="720"/>
@@ -5978,15 +6475,6 @@
   </w:num>
   <w:num w:numId="6" w16cid:durableId="1005937359">
     <w:abstractNumId w:val="4"/>
-    <w:lvlOverride w:ilvl="0"/>
-    <w:lvlOverride w:ilvl="1"/>
-    <w:lvlOverride w:ilvl="2"/>
-    <w:lvlOverride w:ilvl="3"/>
-    <w:lvlOverride w:ilvl="4"/>
-    <w:lvlOverride w:ilvl="5"/>
-    <w:lvlOverride w:ilvl="6"/>
-    <w:lvlOverride w:ilvl="7"/>
-    <w:lvlOverride w:ilvl="8"/>
   </w:num>
   <w:num w:numId="7" w16cid:durableId="1311012701">
     <w:abstractNumId w:val="14"/>
@@ -6776,6 +7264,7 @@
   <w:style w:type="character" w:default="1" w:styleId="DefaultParagraphFont">
     <w:name w:val="Default Paragraph Font"/>
     <w:uiPriority w:val="1"/>
+    <w:semiHidden/>
     <w:unhideWhenUsed/>
   </w:style>
   <w:style w:type="table" w:default="1" w:styleId="TableNormal">
@@ -7276,19 +7765,19 @@
 
 <file path=word/glossary/fontTable.xml><?xml version="1.0" encoding="utf-8"?>
 <w:fonts xmlns:mc="http://schemas.openxmlformats.org/markup-compatibility/2006" xmlns:r="http://schemas.openxmlformats.org/officeDocument/2006/relationships" xmlns:w="http://schemas.openxmlformats.org/wordprocessingml/2006/main" xmlns:w14="http://schemas.microsoft.com/office/word/2010/wordml" xmlns:w15="http://schemas.microsoft.com/office/word/2012/wordml" xmlns:w16cex="http://schemas.microsoft.com/office/word/2018/wordml/cex" xmlns:w16cid="http://schemas.microsoft.com/office/word/2016/wordml/cid" xmlns:w16="http://schemas.microsoft.com/office/word/2018/wordml" xmlns:w16du="http://schemas.microsoft.com/office/word/2023/wordml/word16du" xmlns:w16sdtdh="http://schemas.microsoft.com/office/word/2020/wordml/sdtdatahash" xmlns:w16sdtfl="http://schemas.microsoft.com/office/word/2024/wordml/sdtformatlock" xmlns:w16se="http://schemas.microsoft.com/office/word/2015/wordml/symex" mc:Ignorable="w14 w15 w16se w16cid w16 w16cex w16sdtdh w16sdtfl w16du">
+  <w:font w:name="Symbol">
+    <w:panose1 w:val="05050102010706020507"/>
+    <w:charset w:val="02"/>
+    <w:family w:val="roman"/>
+    <w:pitch w:val="variable"/>
+    <w:sig w:usb0="00000000" w:usb1="10000000" w:usb2="00000000" w:usb3="00000000" w:csb0="80000000" w:csb1="00000000"/>
+  </w:font>
   <w:font w:name="Times New Roman">
     <w:panose1 w:val="02020603050405020304"/>
     <w:charset w:val="00"/>
     <w:family w:val="roman"/>
     <w:pitch w:val="variable"/>
     <w:sig w:usb0="E0002EFF" w:usb1="C000785B" w:usb2="00000009" w:usb3="00000000" w:csb0="000001FF" w:csb1="00000000"/>
-  </w:font>
-  <w:font w:name="Symbol">
-    <w:panose1 w:val="05050102010706020507"/>
-    <w:charset w:val="02"/>
-    <w:family w:val="roman"/>
-    <w:pitch w:val="variable"/>
-    <w:sig w:usb0="00000000" w:usb1="10000000" w:usb2="00000000" w:usb3="00000000" w:csb0="80000000" w:csb1="00000000"/>
   </w:font>
   <w:font w:name="Courier New">
     <w:panose1 w:val="02070309020205020404"/>
@@ -7335,7 +7824,10 @@
   </w:compat>
   <w:rsids>
     <w:rsidRoot w:val="00A85829"/>
+    <w:rsid w:val="003C7139"/>
+    <w:rsid w:val="00573986"/>
     <w:rsid w:val="00A85829"/>
+    <w:rsid w:val="00DF518E"/>
     <w:rsid w:val="00F64DBA"/>
     <w:rsid w:val="00FA67DB"/>
   </w:rsids>

</xml_diff>